<commit_message>
AC5 Engenharia de requisitos e AC4 desenvolvimento de aplicações distribuídas
</commit_message>
<xml_diff>
--- a/03 - Regras de Comunicação.docx
+++ b/03 - Regras de Comunicação.docx
@@ -132,7 +132,7 @@
           <w:szCs w:val="24"/>
           <w:rtl w:val="0"/>
         </w:rPr>
-        <w:t xml:space="preserve">Horário das reuniões deve ser enviado por e-mail, e caso seja online utilizar preferencialmente o google meet.</w:t>
+        <w:t xml:space="preserve">Horário das reuniões deve ser enviado por e-mail e, caso seja online, utilizar preferencialmente o google meet.</w:t>
       </w:r>
     </w:p>
     <w:p>
@@ -201,33 +201,6 @@
         </w:rPr>
         <w:t xml:space="preserve">.</w:t>
       </w:r>
-    </w:p>
-    <w:p>
-      <w:pPr>
-        <w:rPr/>
-      </w:pPr>
-      <w:r>
-        <w:rPr>
-          <w:rtl w:val="0"/>
-        </w:rPr>
-      </w:r>
-    </w:p>
-    <w:p>
-      <w:pPr>
-        <w:ind w:left="720" w:firstLine="0"/>
-        <w:rPr/>
-      </w:pPr>
-      <w:r>
-        <w:rPr>
-          <w:rtl w:val="0"/>
-        </w:rPr>
-      </w:r>
-    </w:p>
-    <w:p>
-      <w:pPr>
-        <w:ind w:left="0" w:firstLine="0"/>
-        <w:rPr/>
-      </w:pPr>
       <w:r>
         <w:rPr>
           <w:rtl w:val="0"/>

</xml_diff>